<commit_message>
Correccion casos de prueba
</commit_message>
<xml_diff>
--- a/TG01/Documentacion/Casos de prueba.docx
+++ b/TG01/Documentacion/Casos de prueba.docx
@@ -1,6 +1,6 @@
 
 <file path=word/document.xml><?xml version="1.0" encoding="utf-8"?>
-<w:document xmlns:wpc="http://schemas.microsoft.com/office/word/2010/wordprocessingCanvas" xmlns:cx="http://schemas.microsoft.com/office/drawing/2014/chartex" xmlns:cx1="http://schemas.microsoft.com/office/drawing/2015/9/8/chartex" xmlns:cx2="http://schemas.microsoft.com/office/drawing/2015/10/21/chartex" xmlns:cx3="http://schemas.microsoft.com/office/drawing/2016/5/9/chartex" xmlns:cx4="http://schemas.microsoft.com/office/drawing/2016/5/10/chartex" xmlns:cx5="http://schemas.microsoft.com/office/drawing/2016/5/11/chartex" xmlns:cx6="http://schemas.microsoft.com/office/drawing/2016/5/12/chartex" xmlns:cx7="http://schemas.microsoft.com/office/drawing/2016/5/13/chartex" xmlns:cx8="http://schemas.microsoft.com/office/drawing/2016/5/14/chartex" xmlns:mc="http://schemas.openxmlformats.org/markup-compatibility/2006" xmlns:aink="http://schemas.microsoft.com/office/drawing/2016/ink" xmlns:am3d="http://schemas.microsoft.com/office/drawing/2017/model3d" xmlns:o="urn:schemas-microsoft-com:office:office" xmlns:oel="http://schemas.microsoft.com/office/2019/extlst" xmlns:r="http://schemas.openxmlformats.org/officeDocument/2006/relationships" xmlns:m="http://schemas.openxmlformats.org/officeDocument/2006/math" xmlns:v="urn:schemas-microsoft-com:vml" xmlns:wp14="http://schemas.microsoft.com/office/word/2010/wordprocessingDrawing" xmlns:wp="http://schemas.openxmlformats.org/drawingml/2006/wordprocessingDrawing" xmlns:w10="urn:schemas-microsoft-com:office:word" xmlns:w="http://schemas.openxmlformats.org/wordprocessingml/2006/main" xmlns:w14="http://schemas.microsoft.com/office/word/2010/wordml" xmlns:w15="http://schemas.microsoft.com/office/word/2012/wordml" xmlns:w16cex="http://schemas.microsoft.com/office/word/2018/wordml/cex" xmlns:w16cid="http://schemas.microsoft.com/office/word/2016/wordml/cid" xmlns:w16="http://schemas.microsoft.com/office/word/2018/wordml" xmlns:w16du="http://schemas.microsoft.com/office/word/2023/wordml/word16du" xmlns:w16sdtdh="http://schemas.microsoft.com/office/word/2020/wordml/sdtdatahash" xmlns:w16se="http://schemas.microsoft.com/office/word/2015/wordml/symex" xmlns:wpg="http://schemas.microsoft.com/office/word/2010/wordprocessingGroup" xmlns:wpi="http://schemas.microsoft.com/office/word/2010/wordprocessingInk" xmlns:wne="http://schemas.microsoft.com/office/word/2006/wordml" xmlns:wps="http://schemas.microsoft.com/office/word/2010/wordprocessingShape" mc:Ignorable="w14 w15 w16se w16cid w16 w16cex w16sdtdh wp14">
+<w:document xmlns:wpc="http://schemas.microsoft.com/office/word/2010/wordprocessingCanvas" xmlns:cx="http://schemas.microsoft.com/office/drawing/2014/chartex" xmlns:cx1="http://schemas.microsoft.com/office/drawing/2015/9/8/chartex" xmlns:cx2="http://schemas.microsoft.com/office/drawing/2015/10/21/chartex" xmlns:cx3="http://schemas.microsoft.com/office/drawing/2016/5/9/chartex" xmlns:cx4="http://schemas.microsoft.com/office/drawing/2016/5/10/chartex" xmlns:cx5="http://schemas.microsoft.com/office/drawing/2016/5/11/chartex" xmlns:cx6="http://schemas.microsoft.com/office/drawing/2016/5/12/chartex" xmlns:cx7="http://schemas.microsoft.com/office/drawing/2016/5/13/chartex" xmlns:cx8="http://schemas.microsoft.com/office/drawing/2016/5/14/chartex" xmlns:mc="http://schemas.openxmlformats.org/markup-compatibility/2006" xmlns:aink="http://schemas.microsoft.com/office/drawing/2016/ink" xmlns:am3d="http://schemas.microsoft.com/office/drawing/2017/model3d" xmlns:o="urn:schemas-microsoft-com:office:office" xmlns:oel="http://schemas.microsoft.com/office/2019/extlst" xmlns:r="http://schemas.openxmlformats.org/officeDocument/2006/relationships" xmlns:m="http://schemas.openxmlformats.org/officeDocument/2006/math" xmlns:v="urn:schemas-microsoft-com:vml" xmlns:wp14="http://schemas.microsoft.com/office/word/2010/wordprocessingDrawing" xmlns:wp="http://schemas.openxmlformats.org/drawingml/2006/wordprocessingDrawing" xmlns:w10="urn:schemas-microsoft-com:office:word" xmlns:w="http://schemas.openxmlformats.org/wordprocessingml/2006/main" xmlns:w14="http://schemas.microsoft.com/office/word/2010/wordml" xmlns:w15="http://schemas.microsoft.com/office/word/2012/wordml" xmlns:w16cex="http://schemas.microsoft.com/office/word/2018/wordml/cex" xmlns:w16cid="http://schemas.microsoft.com/office/word/2016/wordml/cid" xmlns:w16="http://schemas.microsoft.com/office/word/2018/wordml" xmlns:w16sdtdh="http://schemas.microsoft.com/office/word/2020/wordml/sdtdatahash" xmlns:w16se="http://schemas.microsoft.com/office/word/2015/wordml/symex" xmlns:wpg="http://schemas.microsoft.com/office/word/2010/wordprocessingGroup" xmlns:wpi="http://schemas.microsoft.com/office/word/2010/wordprocessingInk" xmlns:wne="http://schemas.microsoft.com/office/word/2006/wordml" xmlns:wps="http://schemas.microsoft.com/office/word/2010/wordprocessingShape" mc:Ignorable="w14 w15 w16se w16cid w16 w16cex w16sdtdh wp14">
   <w:body>
     <w:p>
       <w:pPr>
@@ -165,6 +165,7 @@
         <w:spacing w:before="5"/>
         <w:rPr>
           <w:b/>
+          <w:lang w:val="es-EC"/>
         </w:rPr>
       </w:pPr>
     </w:p>
@@ -194,6 +195,7 @@
         <w:rPr>
           <w:b/>
           <w:sz w:val="42"/>
+          <w:lang w:val="es-EC"/>
         </w:rPr>
       </w:pPr>
     </w:p>
@@ -314,7 +316,6 @@
           <w:rFonts w:ascii="Times New Roman" w:hAnsi="Times New Roman" w:cs="Times New Roman"/>
           <w:b/>
           <w:sz w:val="38"/>
-          <w:lang w:val="es-ES"/>
         </w:rPr>
       </w:pPr>
       <w:proofErr w:type="spellStart"/>
@@ -360,23 +361,23 @@
           <w:sz w:val="38"/>
         </w:rPr>
       </w:pPr>
+      <w:proofErr w:type="spellStart"/>
       <w:r>
         <w:rPr>
           <w:rFonts w:ascii="Times New Roman" w:hAnsi="Times New Roman" w:cs="Times New Roman"/>
           <w:b/>
           <w:bCs/>
           <w:sz w:val="38"/>
-          <w:lang w:val="es-PE"/>
         </w:rPr>
         <w:t>Manobanda</w:t>
       </w:r>
+      <w:proofErr w:type="spellEnd"/>
       <w:r>
         <w:rPr>
           <w:rFonts w:ascii="Times New Roman" w:hAnsi="Times New Roman" w:cs="Times New Roman"/>
           <w:b/>
           <w:bCs/>
           <w:sz w:val="38"/>
-          <w:lang w:val="es-PE"/>
         </w:rPr>
         <w:t xml:space="preserve"> </w:t>
       </w:r>
@@ -386,7 +387,6 @@
           <w:b/>
           <w:bCs/>
           <w:sz w:val="38"/>
-          <w:lang w:val="es-PE"/>
         </w:rPr>
         <w:t xml:space="preserve">Gabriela </w:t>
       </w:r>
@@ -411,7 +411,6 @@
           <w:b/>
           <w:bCs/>
           <w:sz w:val="38"/>
-          <w:lang w:val="es-PE"/>
         </w:rPr>
         <w:t xml:space="preserve">Otavalo Andy </w:t>
       </w:r>
@@ -436,7 +435,6 @@
           <w:b/>
           <w:bCs/>
           <w:sz w:val="38"/>
-          <w:lang w:val="es-PE"/>
         </w:rPr>
         <w:t>Paredes</w:t>
       </w:r>
@@ -446,7 +444,6 @@
           <w:b/>
           <w:bCs/>
           <w:sz w:val="38"/>
-          <w:lang w:val="es-PE"/>
         </w:rPr>
         <w:t xml:space="preserve"> </w:t>
       </w:r>
@@ -456,7 +453,6 @@
           <w:b/>
           <w:bCs/>
           <w:sz w:val="38"/>
-          <w:lang w:val="es-PE"/>
         </w:rPr>
         <w:t xml:space="preserve">Xavier </w:t>
       </w:r>
@@ -473,7 +469,6 @@
           <w:rFonts w:ascii="Times New Roman" w:hAnsi="Times New Roman" w:cs="Times New Roman"/>
           <w:b/>
           <w:sz w:val="38"/>
-          <w:lang w:val="es-ES"/>
         </w:rPr>
       </w:pPr>
       <w:r>
@@ -482,7 +477,6 @@
           <w:b/>
           <w:bCs/>
           <w:sz w:val="38"/>
-          <w:lang w:val="es-PE"/>
         </w:rPr>
         <w:t>Toaquiza</w:t>
       </w:r>
@@ -492,7 +486,6 @@
           <w:b/>
           <w:bCs/>
           <w:sz w:val="38"/>
-          <w:lang w:val="es-PE"/>
         </w:rPr>
         <w:t xml:space="preserve"> </w:t>
       </w:r>
@@ -502,7 +495,6 @@
           <w:b/>
           <w:bCs/>
           <w:sz w:val="38"/>
-          <w:lang w:val="es-PE"/>
         </w:rPr>
         <w:t xml:space="preserve">Ismael </w:t>
       </w:r>
@@ -553,6 +545,7 @@
         <w:rPr>
           <w:b/>
           <w:sz w:val="55"/>
+          <w:lang w:val="es-EC"/>
         </w:rPr>
       </w:pPr>
     </w:p>
@@ -589,6 +582,7 @@
         <w:rPr>
           <w:b/>
           <w:sz w:val="42"/>
+          <w:lang w:val="es-EC"/>
         </w:rPr>
       </w:pPr>
     </w:p>
@@ -678,6 +672,16 @@
         </w:rPr>
         <w:lastRenderedPageBreak/>
         <w:t>Casos de prueba</w:t>
+      </w:r>
+      <w:r>
+        <w:rPr>
+          <w:rFonts w:ascii="Times New Roman" w:hAnsi="Times New Roman" w:cs="Times New Roman"/>
+          <w:b/>
+          <w:bCs/>
+          <w:sz w:val="24"/>
+          <w:szCs w:val="24"/>
+        </w:rPr>
+        <w:t xml:space="preserve"> de aceptación</w:t>
       </w:r>
     </w:p>
     <w:tbl>
@@ -886,16 +890,14 @@
               </w:rPr>
               <w:t xml:space="preserve">Python en </w:t>
             </w:r>
-            <w:proofErr w:type="gramStart"/>
             <w:r>
               <w:rPr>
                 <w:rFonts w:ascii="Times New Roman" w:hAnsi="Times New Roman" w:cs="Times New Roman"/>
                 <w:sz w:val="24"/>
                 <w:szCs w:val="24"/>
               </w:rPr>
-              <w:t>la pc</w:t>
+              <w:t>el pc</w:t>
             </w:r>
-            <w:proofErr w:type="gramEnd"/>
           </w:p>
         </w:tc>
       </w:tr>
@@ -1012,7 +1014,23 @@
                 <w:sz w:val="24"/>
                 <w:szCs w:val="24"/>
               </w:rPr>
-              <w:t xml:space="preserve">El valor escrito del numero ingresado en el idioma </w:t>
+              <w:t xml:space="preserve">El valor escrito del </w:t>
+            </w:r>
+            <w:r>
+              <w:rPr>
+                <w:rFonts w:ascii="Times New Roman" w:hAnsi="Times New Roman" w:cs="Times New Roman"/>
+                <w:sz w:val="24"/>
+                <w:szCs w:val="24"/>
+              </w:rPr>
+              <w:t>número</w:t>
+            </w:r>
+            <w:r>
+              <w:rPr>
+                <w:rFonts w:ascii="Times New Roman" w:hAnsi="Times New Roman" w:cs="Times New Roman"/>
+                <w:sz w:val="24"/>
+                <w:szCs w:val="24"/>
+              </w:rPr>
+              <w:t xml:space="preserve"> ingresado en el idioma </w:t>
             </w:r>
             <w:proofErr w:type="spellStart"/>
             <w:r>
@@ -1149,17 +1167,7 @@
                 <w:sz w:val="24"/>
                 <w:szCs w:val="24"/>
               </w:rPr>
-              <w:t xml:space="preserve">CODIGO: </w:t>
-            </w:r>
-            <w:r>
-              <w:rPr>
-                <w:rFonts w:ascii="Times New Roman" w:hAnsi="Times New Roman" w:cs="Times New Roman"/>
-                <w:b/>
-                <w:bCs/>
-                <w:sz w:val="24"/>
-                <w:szCs w:val="24"/>
-              </w:rPr>
-              <w:t>2</w:t>
+              <w:t>CODIGO: 2</w:t>
             </w:r>
           </w:p>
         </w:tc>
@@ -1392,7 +1400,23 @@
                 <w:sz w:val="24"/>
                 <w:szCs w:val="24"/>
               </w:rPr>
-              <w:t>l numero ingresado en el caso de ser un numero valido, caso contrario debería presentar un aviso de que el formato no es válido</w:t>
+              <w:t xml:space="preserve">l </w:t>
+            </w:r>
+            <w:r>
+              <w:rPr>
+                <w:rFonts w:ascii="Times New Roman" w:hAnsi="Times New Roman" w:cs="Times New Roman"/>
+                <w:sz w:val="24"/>
+                <w:szCs w:val="24"/>
+              </w:rPr>
+              <w:t>número</w:t>
+            </w:r>
+            <w:r>
+              <w:rPr>
+                <w:rFonts w:ascii="Times New Roman" w:hAnsi="Times New Roman" w:cs="Times New Roman"/>
+                <w:sz w:val="24"/>
+                <w:szCs w:val="24"/>
+              </w:rPr>
+              <w:t xml:space="preserve"> ingresado en el caso de ser un numero valido, caso contrario debería presentar un aviso de que el formato no es válido</w:t>
             </w:r>
           </w:p>
         </w:tc>
@@ -1467,8 +1491,6 @@
         <w:jc w:val="both"/>
         <w:rPr>
           <w:rFonts w:ascii="Times New Roman" w:hAnsi="Times New Roman" w:cs="Times New Roman"/>
-          <w:b/>
-          <w:bCs/>
         </w:rPr>
       </w:pPr>
       <w:r>
@@ -1488,72 +1510,96 @@
     </w:p>
     <w:p>
       <w:pPr>
+        <w:pStyle w:val="Prrafodelista"/>
+        <w:numPr>
+          <w:ilvl w:val="0"/>
+          <w:numId w:val="24"/>
+        </w:numPr>
         <w:spacing w:before="100" w:beforeAutospacing="1" w:after="100" w:afterAutospacing="1" w:line="360" w:lineRule="auto"/>
         <w:jc w:val="both"/>
-        <w:rPr>
-          <w:rFonts w:ascii="Times New Roman" w:hAnsi="Times New Roman" w:cs="Times New Roman"/>
-        </w:rPr>
       </w:pPr>
       <w:r>
-        <w:rPr>
-          <w:rFonts w:ascii="Times New Roman" w:hAnsi="Times New Roman" w:cs="Times New Roman"/>
-          <w:b/>
-          <w:bCs/>
-        </w:rPr>
-        <w:t xml:space="preserve">Descripción: </w:t>
+        <w:t>Dado un número válido en la entrada.</w:t>
       </w:r>
+    </w:p>
+    <w:p>
+      <w:pPr>
+        <w:pStyle w:val="Prrafodelista"/>
+        <w:numPr>
+          <w:ilvl w:val="0"/>
+          <w:numId w:val="24"/>
+        </w:numPr>
+        <w:spacing w:before="100" w:beforeAutospacing="1" w:after="100" w:afterAutospacing="1" w:line="360" w:lineRule="auto"/>
+        <w:jc w:val="both"/>
+      </w:pPr>
       <w:r>
-        <w:rPr>
-          <w:rFonts w:ascii="Times New Roman" w:hAnsi="Times New Roman" w:cs="Times New Roman"/>
-        </w:rPr>
-        <w:t xml:space="preserve">Verificar que la traducción de números a letras en </w:t>
+        <w:t xml:space="preserve">Cuando la aplicación traduce el número a su equivalente en letras en </w:t>
       </w:r>
       <w:proofErr w:type="spellStart"/>
       <w:r>
-        <w:rPr>
-          <w:rFonts w:ascii="Times New Roman" w:hAnsi="Times New Roman" w:cs="Times New Roman"/>
-        </w:rPr>
         <w:t>Kichwa</w:t>
       </w:r>
       <w:proofErr w:type="spellEnd"/>
       <w:r>
-        <w:rPr>
-          <w:rFonts w:ascii="Times New Roman" w:hAnsi="Times New Roman" w:cs="Times New Roman"/>
-        </w:rPr>
-        <w:t xml:space="preserve"> sea precisa.</w:t>
+        <w:t>.</w:t>
       </w:r>
     </w:p>
     <w:p>
       <w:pPr>
+        <w:pStyle w:val="Prrafodelista"/>
+        <w:numPr>
+          <w:ilvl w:val="0"/>
+          <w:numId w:val="24"/>
+        </w:numPr>
         <w:spacing w:before="100" w:beforeAutospacing="1" w:after="100" w:afterAutospacing="1" w:line="360" w:lineRule="auto"/>
         <w:jc w:val="both"/>
-        <w:rPr>
-          <w:rFonts w:ascii="Times New Roman" w:hAnsi="Times New Roman" w:cs="Times New Roman"/>
-          <w:b/>
-          <w:bCs/>
-        </w:rPr>
       </w:pPr>
       <w:r>
-        <w:rPr>
-          <w:rFonts w:ascii="Times New Roman" w:hAnsi="Times New Roman" w:cs="Times New Roman"/>
-          <w:b/>
-          <w:bCs/>
-        </w:rPr>
-        <w:t>Criterios de Aceptación:</w:t>
+        <w:t>Entonces la traducción mostrada por la aplicación debe ser gramaticalmente correcta y corresponder al valor numérico ingresado.</w:t>
       </w:r>
     </w:p>
     <w:p>
       <w:pPr>
+        <w:spacing w:before="100" w:beforeAutospacing="1" w:after="100" w:afterAutospacing="1" w:line="360" w:lineRule="auto"/>
+        <w:jc w:val="both"/>
+      </w:pPr>
+    </w:p>
+    <w:p>
+      <w:pPr>
+        <w:spacing w:before="100" w:beforeAutospacing="1" w:after="100" w:afterAutospacing="1" w:line="360" w:lineRule="auto"/>
+        <w:jc w:val="both"/>
+        <w:rPr>
+          <w:rFonts w:ascii="Times New Roman" w:hAnsi="Times New Roman" w:cs="Times New Roman"/>
+        </w:rPr>
+      </w:pPr>
+      <w:r>
+        <w:rPr>
+          <w:rFonts w:ascii="Times New Roman" w:hAnsi="Times New Roman" w:cs="Times New Roman"/>
+          <w:b/>
+          <w:bCs/>
+        </w:rPr>
+        <w:lastRenderedPageBreak/>
+        <w:t xml:space="preserve">Criterio de Aceptación 2: </w:t>
+      </w:r>
+      <w:r>
+        <w:rPr>
+          <w:rFonts w:ascii="Times New Roman" w:hAnsi="Times New Roman" w:cs="Times New Roman"/>
+        </w:rPr>
+        <w:t>Tolerancia a errores y excepciones</w:t>
+      </w:r>
+    </w:p>
+    <w:p>
+      <w:pPr>
         <w:pStyle w:val="Prrafodelista"/>
         <w:numPr>
           <w:ilvl w:val="0"/>
-          <w:numId w:val="22"/>
+          <w:numId w:val="25"/>
         </w:numPr>
         <w:spacing w:before="100" w:beforeAutospacing="1" w:after="100" w:afterAutospacing="1" w:line="360" w:lineRule="auto"/>
         <w:jc w:val="both"/>
       </w:pPr>
       <w:r>
-        <w:t>Ejecutar la aplicación con diferentes números de entrada.</w:t>
+        <w:t>Dado una entrada inválida, como una cadena de texto no numérica.</w:t>
       </w:r>
     </w:p>
     <w:p>
@@ -1561,107 +1607,30 @@
         <w:pStyle w:val="Prrafodelista"/>
         <w:numPr>
           <w:ilvl w:val="0"/>
-          <w:numId w:val="22"/>
+          <w:numId w:val="25"/>
         </w:numPr>
         <w:spacing w:before="100" w:beforeAutospacing="1" w:after="100" w:afterAutospacing="1" w:line="360" w:lineRule="auto"/>
         <w:jc w:val="both"/>
       </w:pPr>
       <w:r>
-        <w:t>La traducción mostrada por la aplicación debe ser gramaticalmente correcta y corresponder al valor numérico ingresado.</w:t>
+        <w:t>Cuando se ejecuta la aplicación.</w:t>
       </w:r>
     </w:p>
     <w:p>
       <w:pPr>
-        <w:spacing w:before="100" w:beforeAutospacing="1" w:after="100" w:afterAutospacing="1" w:line="360" w:lineRule="auto"/>
-        <w:jc w:val="both"/>
-        <w:rPr>
-          <w:rFonts w:ascii="Times New Roman" w:hAnsi="Times New Roman" w:cs="Times New Roman"/>
-        </w:rPr>
-      </w:pPr>
-      <w:r>
-        <w:rPr>
-          <w:rFonts w:ascii="Times New Roman" w:hAnsi="Times New Roman" w:cs="Times New Roman"/>
-          <w:b/>
-          <w:bCs/>
-        </w:rPr>
-        <w:lastRenderedPageBreak/>
-        <w:t>Criterio de Aceptación 2:</w:t>
-      </w:r>
-      <w:r>
-        <w:rPr>
-          <w:rFonts w:ascii="Times New Roman" w:hAnsi="Times New Roman" w:cs="Times New Roman"/>
-        </w:rPr>
-        <w:t xml:space="preserve"> Tolerancia a errores y excepciones</w:t>
-      </w:r>
-    </w:p>
-    <w:p>
-      <w:pPr>
-        <w:spacing w:before="100" w:beforeAutospacing="1" w:after="100" w:afterAutospacing="1" w:line="360" w:lineRule="auto"/>
-        <w:jc w:val="both"/>
-        <w:rPr>
-          <w:rFonts w:ascii="Times New Roman" w:hAnsi="Times New Roman" w:cs="Times New Roman"/>
-        </w:rPr>
-      </w:pPr>
-      <w:r>
-        <w:rPr>
-          <w:rFonts w:ascii="Times New Roman" w:hAnsi="Times New Roman" w:cs="Times New Roman"/>
-          <w:b/>
-          <w:bCs/>
-        </w:rPr>
-        <w:t>Descripción:</w:t>
-      </w:r>
-      <w:r>
-        <w:rPr>
-          <w:rFonts w:ascii="Times New Roman" w:hAnsi="Times New Roman" w:cs="Times New Roman"/>
-        </w:rPr>
-        <w:t xml:space="preserve"> Validar que la aplicación maneje adecuadamente situaciones de error y excepciones.</w:t>
-      </w:r>
-    </w:p>
-    <w:p>
-      <w:pPr>
-        <w:spacing w:before="100" w:beforeAutospacing="1" w:after="100" w:afterAutospacing="1" w:line="360" w:lineRule="auto"/>
-        <w:jc w:val="both"/>
-        <w:rPr>
-          <w:rFonts w:ascii="Times New Roman" w:hAnsi="Times New Roman" w:cs="Times New Roman"/>
-          <w:b/>
-          <w:bCs/>
-        </w:rPr>
-      </w:pPr>
-      <w:r>
-        <w:rPr>
-          <w:rFonts w:ascii="Times New Roman" w:hAnsi="Times New Roman" w:cs="Times New Roman"/>
-          <w:b/>
-          <w:bCs/>
-        </w:rPr>
-        <w:t>Criterios de Aceptación:</w:t>
-      </w:r>
-    </w:p>
-    <w:p>
-      <w:pPr>
         <w:pStyle w:val="Prrafodelista"/>
         <w:numPr>
           <w:ilvl w:val="0"/>
-          <w:numId w:val="23"/>
+          <w:numId w:val="25"/>
         </w:numPr>
         <w:spacing w:before="100" w:beforeAutospacing="1" w:after="100" w:afterAutospacing="1" w:line="360" w:lineRule="auto"/>
         <w:jc w:val="both"/>
+        <w:rPr>
+          <w:lang w:val="es-EC"/>
+        </w:rPr>
       </w:pPr>
       <w:r>
-        <w:t>Ingresar una entrada inválida, como una cadena de texto no numérica.</w:t>
-      </w:r>
-    </w:p>
-    <w:p>
-      <w:pPr>
-        <w:pStyle w:val="Prrafodelista"/>
-        <w:numPr>
-          <w:ilvl w:val="0"/>
-          <w:numId w:val="23"/>
-        </w:numPr>
-        <w:spacing w:before="100" w:beforeAutospacing="1" w:after="100" w:afterAutospacing="1" w:line="360" w:lineRule="auto"/>
-        <w:jc w:val="both"/>
-      </w:pPr>
-      <w:r>
-        <w:t>La aplicación debe mostrar un mensaje de error indicando que la entrada es inválida y proporcionar instrucciones claras al usuario para ingresar un número válido.</w:t>
+        <w:t>Entonces la aplicación debe mostrar un mensaje de error indicando que la entrada es inválida y proporcionar instrucciones claras al usuario para ingresar un número válido.</w:t>
       </w:r>
     </w:p>
     <w:sectPr>
@@ -1675,7 +1644,7 @@
 </file>
 
 <file path=word/endnotes.xml><?xml version="1.0" encoding="utf-8"?>
-<w:endnotes xmlns:wpc="http://schemas.microsoft.com/office/word/2010/wordprocessingCanvas" xmlns:cx="http://schemas.microsoft.com/office/drawing/2014/chartex" xmlns:cx1="http://schemas.microsoft.com/office/drawing/2015/9/8/chartex" xmlns:cx2="http://schemas.microsoft.com/office/drawing/2015/10/21/chartex" xmlns:cx3="http://schemas.microsoft.com/office/drawing/2016/5/9/chartex" xmlns:cx4="http://schemas.microsoft.com/office/drawing/2016/5/10/chartex" xmlns:cx5="http://schemas.microsoft.com/office/drawing/2016/5/11/chartex" xmlns:cx6="http://schemas.microsoft.com/office/drawing/2016/5/12/chartex" xmlns:cx7="http://schemas.microsoft.com/office/drawing/2016/5/13/chartex" xmlns:cx8="http://schemas.microsoft.com/office/drawing/2016/5/14/chartex" xmlns:mc="http://schemas.openxmlformats.org/markup-compatibility/2006" xmlns:aink="http://schemas.microsoft.com/office/drawing/2016/ink" xmlns:am3d="http://schemas.microsoft.com/office/drawing/2017/model3d" xmlns:o="urn:schemas-microsoft-com:office:office" xmlns:oel="http://schemas.microsoft.com/office/2019/extlst" xmlns:r="http://schemas.openxmlformats.org/officeDocument/2006/relationships" xmlns:m="http://schemas.openxmlformats.org/officeDocument/2006/math" xmlns:v="urn:schemas-microsoft-com:vml" xmlns:wp14="http://schemas.microsoft.com/office/word/2010/wordprocessingDrawing" xmlns:wp="http://schemas.openxmlformats.org/drawingml/2006/wordprocessingDrawing" xmlns:w10="urn:schemas-microsoft-com:office:word" xmlns:w="http://schemas.openxmlformats.org/wordprocessingml/2006/main" xmlns:w14="http://schemas.microsoft.com/office/word/2010/wordml" xmlns:w15="http://schemas.microsoft.com/office/word/2012/wordml" xmlns:w16cex="http://schemas.microsoft.com/office/word/2018/wordml/cex" xmlns:w16cid="http://schemas.microsoft.com/office/word/2016/wordml/cid" xmlns:w16="http://schemas.microsoft.com/office/word/2018/wordml" xmlns:w16du="http://schemas.microsoft.com/office/word/2023/wordml/word16du" xmlns:w16sdtdh="http://schemas.microsoft.com/office/word/2020/wordml/sdtdatahash" xmlns:w16se="http://schemas.microsoft.com/office/word/2015/wordml/symex" xmlns:wpg="http://schemas.microsoft.com/office/word/2010/wordprocessingGroup" xmlns:wpi="http://schemas.microsoft.com/office/word/2010/wordprocessingInk" xmlns:wne="http://schemas.microsoft.com/office/word/2006/wordml" xmlns:wps="http://schemas.microsoft.com/office/word/2010/wordprocessingShape" mc:Ignorable="w14 w15 w16se w16cid w16 w16cex w16sdtdh wp14">
+<w:endnotes xmlns:wpc="http://schemas.microsoft.com/office/word/2010/wordprocessingCanvas" xmlns:cx="http://schemas.microsoft.com/office/drawing/2014/chartex" xmlns:cx1="http://schemas.microsoft.com/office/drawing/2015/9/8/chartex" xmlns:cx2="http://schemas.microsoft.com/office/drawing/2015/10/21/chartex" xmlns:cx3="http://schemas.microsoft.com/office/drawing/2016/5/9/chartex" xmlns:cx4="http://schemas.microsoft.com/office/drawing/2016/5/10/chartex" xmlns:cx5="http://schemas.microsoft.com/office/drawing/2016/5/11/chartex" xmlns:cx6="http://schemas.microsoft.com/office/drawing/2016/5/12/chartex" xmlns:cx7="http://schemas.microsoft.com/office/drawing/2016/5/13/chartex" xmlns:cx8="http://schemas.microsoft.com/office/drawing/2016/5/14/chartex" xmlns:mc="http://schemas.openxmlformats.org/markup-compatibility/2006" xmlns:aink="http://schemas.microsoft.com/office/drawing/2016/ink" xmlns:am3d="http://schemas.microsoft.com/office/drawing/2017/model3d" xmlns:o="urn:schemas-microsoft-com:office:office" xmlns:oel="http://schemas.microsoft.com/office/2019/extlst" xmlns:r="http://schemas.openxmlformats.org/officeDocument/2006/relationships" xmlns:m="http://schemas.openxmlformats.org/officeDocument/2006/math" xmlns:v="urn:schemas-microsoft-com:vml" xmlns:wp14="http://schemas.microsoft.com/office/word/2010/wordprocessingDrawing" xmlns:wp="http://schemas.openxmlformats.org/drawingml/2006/wordprocessingDrawing" xmlns:w10="urn:schemas-microsoft-com:office:word" xmlns:w="http://schemas.openxmlformats.org/wordprocessingml/2006/main" xmlns:w14="http://schemas.microsoft.com/office/word/2010/wordml" xmlns:w15="http://schemas.microsoft.com/office/word/2012/wordml" xmlns:w16cex="http://schemas.microsoft.com/office/word/2018/wordml/cex" xmlns:w16cid="http://schemas.microsoft.com/office/word/2016/wordml/cid" xmlns:w16="http://schemas.microsoft.com/office/word/2018/wordml" xmlns:w16sdtdh="http://schemas.microsoft.com/office/word/2020/wordml/sdtdatahash" xmlns:w16se="http://schemas.microsoft.com/office/word/2015/wordml/symex" xmlns:wpg="http://schemas.microsoft.com/office/word/2010/wordprocessingGroup" xmlns:wpi="http://schemas.microsoft.com/office/word/2010/wordprocessingInk" xmlns:wne="http://schemas.microsoft.com/office/word/2006/wordml" xmlns:wps="http://schemas.microsoft.com/office/word/2010/wordprocessingShape" mc:Ignorable="w14 w15 w16se w16cid w16 w16cex w16sdtdh wp14">
   <w:endnote w:type="separator" w:id="-1">
     <w:p>
       <w:pPr>
@@ -1700,7 +1669,7 @@
 </file>
 
 <file path=word/footnotes.xml><?xml version="1.0" encoding="utf-8"?>
-<w:footnotes xmlns:wpc="http://schemas.microsoft.com/office/word/2010/wordprocessingCanvas" xmlns:cx="http://schemas.microsoft.com/office/drawing/2014/chartex" xmlns:cx1="http://schemas.microsoft.com/office/drawing/2015/9/8/chartex" xmlns:cx2="http://schemas.microsoft.com/office/drawing/2015/10/21/chartex" xmlns:cx3="http://schemas.microsoft.com/office/drawing/2016/5/9/chartex" xmlns:cx4="http://schemas.microsoft.com/office/drawing/2016/5/10/chartex" xmlns:cx5="http://schemas.microsoft.com/office/drawing/2016/5/11/chartex" xmlns:cx6="http://schemas.microsoft.com/office/drawing/2016/5/12/chartex" xmlns:cx7="http://schemas.microsoft.com/office/drawing/2016/5/13/chartex" xmlns:cx8="http://schemas.microsoft.com/office/drawing/2016/5/14/chartex" xmlns:mc="http://schemas.openxmlformats.org/markup-compatibility/2006" xmlns:aink="http://schemas.microsoft.com/office/drawing/2016/ink" xmlns:am3d="http://schemas.microsoft.com/office/drawing/2017/model3d" xmlns:o="urn:schemas-microsoft-com:office:office" xmlns:oel="http://schemas.microsoft.com/office/2019/extlst" xmlns:r="http://schemas.openxmlformats.org/officeDocument/2006/relationships" xmlns:m="http://schemas.openxmlformats.org/officeDocument/2006/math" xmlns:v="urn:schemas-microsoft-com:vml" xmlns:wp14="http://schemas.microsoft.com/office/word/2010/wordprocessingDrawing" xmlns:wp="http://schemas.openxmlformats.org/drawingml/2006/wordprocessingDrawing" xmlns:w10="urn:schemas-microsoft-com:office:word" xmlns:w="http://schemas.openxmlformats.org/wordprocessingml/2006/main" xmlns:w14="http://schemas.microsoft.com/office/word/2010/wordml" xmlns:w15="http://schemas.microsoft.com/office/word/2012/wordml" xmlns:w16cex="http://schemas.microsoft.com/office/word/2018/wordml/cex" xmlns:w16cid="http://schemas.microsoft.com/office/word/2016/wordml/cid" xmlns:w16="http://schemas.microsoft.com/office/word/2018/wordml" xmlns:w16du="http://schemas.microsoft.com/office/word/2023/wordml/word16du" xmlns:w16sdtdh="http://schemas.microsoft.com/office/word/2020/wordml/sdtdatahash" xmlns:w16se="http://schemas.microsoft.com/office/word/2015/wordml/symex" xmlns:wpg="http://schemas.microsoft.com/office/word/2010/wordprocessingGroup" xmlns:wpi="http://schemas.microsoft.com/office/word/2010/wordprocessingInk" xmlns:wne="http://schemas.microsoft.com/office/word/2006/wordml" xmlns:wps="http://schemas.microsoft.com/office/word/2010/wordprocessingShape" mc:Ignorable="w14 w15 w16se w16cid w16 w16cex w16sdtdh wp14">
+<w:footnotes xmlns:wpc="http://schemas.microsoft.com/office/word/2010/wordprocessingCanvas" xmlns:cx="http://schemas.microsoft.com/office/drawing/2014/chartex" xmlns:cx1="http://schemas.microsoft.com/office/drawing/2015/9/8/chartex" xmlns:cx2="http://schemas.microsoft.com/office/drawing/2015/10/21/chartex" xmlns:cx3="http://schemas.microsoft.com/office/drawing/2016/5/9/chartex" xmlns:cx4="http://schemas.microsoft.com/office/drawing/2016/5/10/chartex" xmlns:cx5="http://schemas.microsoft.com/office/drawing/2016/5/11/chartex" xmlns:cx6="http://schemas.microsoft.com/office/drawing/2016/5/12/chartex" xmlns:cx7="http://schemas.microsoft.com/office/drawing/2016/5/13/chartex" xmlns:cx8="http://schemas.microsoft.com/office/drawing/2016/5/14/chartex" xmlns:mc="http://schemas.openxmlformats.org/markup-compatibility/2006" xmlns:aink="http://schemas.microsoft.com/office/drawing/2016/ink" xmlns:am3d="http://schemas.microsoft.com/office/drawing/2017/model3d" xmlns:o="urn:schemas-microsoft-com:office:office" xmlns:oel="http://schemas.microsoft.com/office/2019/extlst" xmlns:r="http://schemas.openxmlformats.org/officeDocument/2006/relationships" xmlns:m="http://schemas.openxmlformats.org/officeDocument/2006/math" xmlns:v="urn:schemas-microsoft-com:vml" xmlns:wp14="http://schemas.microsoft.com/office/word/2010/wordprocessingDrawing" xmlns:wp="http://schemas.openxmlformats.org/drawingml/2006/wordprocessingDrawing" xmlns:w10="urn:schemas-microsoft-com:office:word" xmlns:w="http://schemas.openxmlformats.org/wordprocessingml/2006/main" xmlns:w14="http://schemas.microsoft.com/office/word/2010/wordml" xmlns:w15="http://schemas.microsoft.com/office/word/2012/wordml" xmlns:w16cex="http://schemas.microsoft.com/office/word/2018/wordml/cex" xmlns:w16cid="http://schemas.microsoft.com/office/word/2016/wordml/cid" xmlns:w16="http://schemas.microsoft.com/office/word/2018/wordml" xmlns:w16sdtdh="http://schemas.microsoft.com/office/word/2020/wordml/sdtdatahash" xmlns:w16se="http://schemas.microsoft.com/office/word/2015/wordml/symex" xmlns:wpg="http://schemas.microsoft.com/office/word/2010/wordprocessingGroup" xmlns:wpi="http://schemas.microsoft.com/office/word/2010/wordprocessingInk" xmlns:wne="http://schemas.microsoft.com/office/word/2006/wordml" xmlns:wps="http://schemas.microsoft.com/office/word/2010/wordprocessingShape" mc:Ignorable="w14 w15 w16se w16cid w16 w16cex w16sdtdh wp14">
   <w:footnote w:type="separator" w:id="-1">
     <w:p>
       <w:pPr>
@@ -1725,7 +1694,7 @@
 </file>
 
 <file path=word/numbering.xml><?xml version="1.0" encoding="utf-8"?>
-<w:numbering xmlns:wpc="http://schemas.microsoft.com/office/word/2010/wordprocessingCanvas" xmlns:cx="http://schemas.microsoft.com/office/drawing/2014/chartex" xmlns:cx1="http://schemas.microsoft.com/office/drawing/2015/9/8/chartex" xmlns:cx2="http://schemas.microsoft.com/office/drawing/2015/10/21/chartex" xmlns:cx3="http://schemas.microsoft.com/office/drawing/2016/5/9/chartex" xmlns:cx4="http://schemas.microsoft.com/office/drawing/2016/5/10/chartex" xmlns:cx5="http://schemas.microsoft.com/office/drawing/2016/5/11/chartex" xmlns:cx6="http://schemas.microsoft.com/office/drawing/2016/5/12/chartex" xmlns:cx7="http://schemas.microsoft.com/office/drawing/2016/5/13/chartex" xmlns:cx8="http://schemas.microsoft.com/office/drawing/2016/5/14/chartex" xmlns:mc="http://schemas.openxmlformats.org/markup-compatibility/2006" xmlns:aink="http://schemas.microsoft.com/office/drawing/2016/ink" xmlns:am3d="http://schemas.microsoft.com/office/drawing/2017/model3d" xmlns:o="urn:schemas-microsoft-com:office:office" xmlns:oel="http://schemas.microsoft.com/office/2019/extlst" xmlns:r="http://schemas.openxmlformats.org/officeDocument/2006/relationships" xmlns:m="http://schemas.openxmlformats.org/officeDocument/2006/math" xmlns:v="urn:schemas-microsoft-com:vml" xmlns:wp14="http://schemas.microsoft.com/office/word/2010/wordprocessingDrawing" xmlns:wp="http://schemas.openxmlformats.org/drawingml/2006/wordprocessingDrawing" xmlns:w10="urn:schemas-microsoft-com:office:word" xmlns:w="http://schemas.openxmlformats.org/wordprocessingml/2006/main" xmlns:w14="http://schemas.microsoft.com/office/word/2010/wordml" xmlns:w15="http://schemas.microsoft.com/office/word/2012/wordml" xmlns:w16cex="http://schemas.microsoft.com/office/word/2018/wordml/cex" xmlns:w16cid="http://schemas.microsoft.com/office/word/2016/wordml/cid" xmlns:w16="http://schemas.microsoft.com/office/word/2018/wordml" xmlns:w16du="http://schemas.microsoft.com/office/word/2023/wordml/word16du" xmlns:w16sdtdh="http://schemas.microsoft.com/office/word/2020/wordml/sdtdatahash" xmlns:w16se="http://schemas.microsoft.com/office/word/2015/wordml/symex" xmlns:wpg="http://schemas.microsoft.com/office/word/2010/wordprocessingGroup" xmlns:wpi="http://schemas.microsoft.com/office/word/2010/wordprocessingInk" xmlns:wne="http://schemas.microsoft.com/office/word/2006/wordml" xmlns:wps="http://schemas.microsoft.com/office/word/2010/wordprocessingShape" mc:Ignorable="w14 w15 w16se w16cid w16 w16cex w16sdtdh wp14">
+<w:numbering xmlns:wpc="http://schemas.microsoft.com/office/word/2010/wordprocessingCanvas" xmlns:cx="http://schemas.microsoft.com/office/drawing/2014/chartex" xmlns:cx1="http://schemas.microsoft.com/office/drawing/2015/9/8/chartex" xmlns:cx2="http://schemas.microsoft.com/office/drawing/2015/10/21/chartex" xmlns:cx3="http://schemas.microsoft.com/office/drawing/2016/5/9/chartex" xmlns:cx4="http://schemas.microsoft.com/office/drawing/2016/5/10/chartex" xmlns:cx5="http://schemas.microsoft.com/office/drawing/2016/5/11/chartex" xmlns:cx6="http://schemas.microsoft.com/office/drawing/2016/5/12/chartex" xmlns:cx7="http://schemas.microsoft.com/office/drawing/2016/5/13/chartex" xmlns:cx8="http://schemas.microsoft.com/office/drawing/2016/5/14/chartex" xmlns:mc="http://schemas.openxmlformats.org/markup-compatibility/2006" xmlns:aink="http://schemas.microsoft.com/office/drawing/2016/ink" xmlns:am3d="http://schemas.microsoft.com/office/drawing/2017/model3d" xmlns:o="urn:schemas-microsoft-com:office:office" xmlns:oel="http://schemas.microsoft.com/office/2019/extlst" xmlns:r="http://schemas.openxmlformats.org/officeDocument/2006/relationships" xmlns:m="http://schemas.openxmlformats.org/officeDocument/2006/math" xmlns:v="urn:schemas-microsoft-com:vml" xmlns:wp14="http://schemas.microsoft.com/office/word/2010/wordprocessingDrawing" xmlns:wp="http://schemas.openxmlformats.org/drawingml/2006/wordprocessingDrawing" xmlns:w10="urn:schemas-microsoft-com:office:word" xmlns:w="http://schemas.openxmlformats.org/wordprocessingml/2006/main" xmlns:w14="http://schemas.microsoft.com/office/word/2010/wordml" xmlns:w15="http://schemas.microsoft.com/office/word/2012/wordml" xmlns:w16cex="http://schemas.microsoft.com/office/word/2018/wordml/cex" xmlns:w16cid="http://schemas.microsoft.com/office/word/2016/wordml/cid" xmlns:w16="http://schemas.microsoft.com/office/word/2018/wordml" xmlns:w16sdtdh="http://schemas.microsoft.com/office/word/2020/wordml/sdtdatahash" xmlns:w16se="http://schemas.microsoft.com/office/word/2015/wordml/symex" xmlns:wpg="http://schemas.microsoft.com/office/word/2010/wordprocessingGroup" xmlns:wpi="http://schemas.microsoft.com/office/word/2010/wordprocessingInk" xmlns:wne="http://schemas.microsoft.com/office/word/2006/wordml" xmlns:wps="http://schemas.microsoft.com/office/word/2010/wordprocessingShape" mc:Ignorable="w14 w15 w16se w16cid w16 w16cex w16sdtdh wp14">
   <w:abstractNum w:abstractNumId="0" w15:restartNumberingAfterBreak="0">
     <w:nsid w:val="062860D3"/>
     <w:multiLevelType w:val="multilevel"/>
@@ -3183,6 +3152,119 @@
     </w:lvl>
   </w:abstractNum>
   <w:abstractNum w:abstractNumId="13" w15:restartNumberingAfterBreak="0">
+    <w:nsid w:val="576D2806"/>
+    <w:multiLevelType w:val="hybridMultilevel"/>
+    <w:tmpl w:val="373C6130"/>
+    <w:lvl w:ilvl="0" w:tplc="300A0001">
+      <w:start w:val="1"/>
+      <w:numFmt w:val="bullet"/>
+      <w:lvlText w:val=""/>
+      <w:lvlJc w:val="left"/>
+      <w:pPr>
+        <w:ind w:left="720" w:hanging="360"/>
+      </w:pPr>
+      <w:rPr>
+        <w:rFonts w:ascii="Symbol" w:hAnsi="Symbol" w:hint="default"/>
+      </w:rPr>
+    </w:lvl>
+    <w:lvl w:ilvl="1" w:tplc="300A0003" w:tentative="1">
+      <w:start w:val="1"/>
+      <w:numFmt w:val="bullet"/>
+      <w:lvlText w:val="o"/>
+      <w:lvlJc w:val="left"/>
+      <w:pPr>
+        <w:ind w:left="1440" w:hanging="360"/>
+      </w:pPr>
+      <w:rPr>
+        <w:rFonts w:ascii="Courier New" w:hAnsi="Courier New" w:cs="Courier New" w:hint="default"/>
+      </w:rPr>
+    </w:lvl>
+    <w:lvl w:ilvl="2" w:tplc="300A0005" w:tentative="1">
+      <w:start w:val="1"/>
+      <w:numFmt w:val="bullet"/>
+      <w:lvlText w:val=""/>
+      <w:lvlJc w:val="left"/>
+      <w:pPr>
+        <w:ind w:left="2160" w:hanging="360"/>
+      </w:pPr>
+      <w:rPr>
+        <w:rFonts w:ascii="Wingdings" w:hAnsi="Wingdings" w:hint="default"/>
+      </w:rPr>
+    </w:lvl>
+    <w:lvl w:ilvl="3" w:tplc="300A0001" w:tentative="1">
+      <w:start w:val="1"/>
+      <w:numFmt w:val="bullet"/>
+      <w:lvlText w:val=""/>
+      <w:lvlJc w:val="left"/>
+      <w:pPr>
+        <w:ind w:left="2880" w:hanging="360"/>
+      </w:pPr>
+      <w:rPr>
+        <w:rFonts w:ascii="Symbol" w:hAnsi="Symbol" w:hint="default"/>
+      </w:rPr>
+    </w:lvl>
+    <w:lvl w:ilvl="4" w:tplc="300A0003" w:tentative="1">
+      <w:start w:val="1"/>
+      <w:numFmt w:val="bullet"/>
+      <w:lvlText w:val="o"/>
+      <w:lvlJc w:val="left"/>
+      <w:pPr>
+        <w:ind w:left="3600" w:hanging="360"/>
+      </w:pPr>
+      <w:rPr>
+        <w:rFonts w:ascii="Courier New" w:hAnsi="Courier New" w:cs="Courier New" w:hint="default"/>
+      </w:rPr>
+    </w:lvl>
+    <w:lvl w:ilvl="5" w:tplc="300A0005" w:tentative="1">
+      <w:start w:val="1"/>
+      <w:numFmt w:val="bullet"/>
+      <w:lvlText w:val=""/>
+      <w:lvlJc w:val="left"/>
+      <w:pPr>
+        <w:ind w:left="4320" w:hanging="360"/>
+      </w:pPr>
+      <w:rPr>
+        <w:rFonts w:ascii="Wingdings" w:hAnsi="Wingdings" w:hint="default"/>
+      </w:rPr>
+    </w:lvl>
+    <w:lvl w:ilvl="6" w:tplc="300A0001" w:tentative="1">
+      <w:start w:val="1"/>
+      <w:numFmt w:val="bullet"/>
+      <w:lvlText w:val=""/>
+      <w:lvlJc w:val="left"/>
+      <w:pPr>
+        <w:ind w:left="5040" w:hanging="360"/>
+      </w:pPr>
+      <w:rPr>
+        <w:rFonts w:ascii="Symbol" w:hAnsi="Symbol" w:hint="default"/>
+      </w:rPr>
+    </w:lvl>
+    <w:lvl w:ilvl="7" w:tplc="300A0003" w:tentative="1">
+      <w:start w:val="1"/>
+      <w:numFmt w:val="bullet"/>
+      <w:lvlText w:val="o"/>
+      <w:lvlJc w:val="left"/>
+      <w:pPr>
+        <w:ind w:left="5760" w:hanging="360"/>
+      </w:pPr>
+      <w:rPr>
+        <w:rFonts w:ascii="Courier New" w:hAnsi="Courier New" w:cs="Courier New" w:hint="default"/>
+      </w:rPr>
+    </w:lvl>
+    <w:lvl w:ilvl="8" w:tplc="300A0005" w:tentative="1">
+      <w:start w:val="1"/>
+      <w:numFmt w:val="bullet"/>
+      <w:lvlText w:val=""/>
+      <w:lvlJc w:val="left"/>
+      <w:pPr>
+        <w:ind w:left="6480" w:hanging="360"/>
+      </w:pPr>
+      <w:rPr>
+        <w:rFonts w:ascii="Wingdings" w:hAnsi="Wingdings" w:hint="default"/>
+      </w:rPr>
+    </w:lvl>
+  </w:abstractNum>
+  <w:abstractNum w:abstractNumId="14" w15:restartNumberingAfterBreak="0">
     <w:nsid w:val="5BE406CA"/>
     <w:multiLevelType w:val="multilevel"/>
     <w:tmpl w:val="26503390"/>
@@ -3298,7 +3380,7 @@
       </w:rPr>
     </w:lvl>
   </w:abstractNum>
-  <w:abstractNum w:abstractNumId="14" w15:restartNumberingAfterBreak="0">
+  <w:abstractNum w:abstractNumId="15" w15:restartNumberingAfterBreak="0">
     <w:nsid w:val="5C1D7BC4"/>
     <w:multiLevelType w:val="multilevel"/>
     <w:tmpl w:val="A2704AAC"/>
@@ -3411,7 +3493,7 @@
       </w:rPr>
     </w:lvl>
   </w:abstractNum>
-  <w:abstractNum w:abstractNumId="15" w15:restartNumberingAfterBreak="0">
+  <w:abstractNum w:abstractNumId="16" w15:restartNumberingAfterBreak="0">
     <w:nsid w:val="5EC33539"/>
     <w:multiLevelType w:val="hybridMultilevel"/>
     <w:tmpl w:val="1B02932A"/>
@@ -3524,7 +3606,7 @@
       </w:rPr>
     </w:lvl>
   </w:abstractNum>
-  <w:abstractNum w:abstractNumId="16" w15:restartNumberingAfterBreak="0">
+  <w:abstractNum w:abstractNumId="17" w15:restartNumberingAfterBreak="0">
     <w:nsid w:val="63D81D51"/>
     <w:multiLevelType w:val="hybridMultilevel"/>
     <w:tmpl w:val="A2D0B49E"/>
@@ -3637,7 +3719,7 @@
       </w:rPr>
     </w:lvl>
   </w:abstractNum>
-  <w:abstractNum w:abstractNumId="17" w15:restartNumberingAfterBreak="0">
+  <w:abstractNum w:abstractNumId="18" w15:restartNumberingAfterBreak="0">
     <w:nsid w:val="6C8F6D3B"/>
     <w:multiLevelType w:val="hybridMultilevel"/>
     <w:tmpl w:val="6A5236D2"/>
@@ -3726,7 +3808,7 @@
       </w:pPr>
     </w:lvl>
   </w:abstractNum>
-  <w:abstractNum w:abstractNumId="18" w15:restartNumberingAfterBreak="0">
+  <w:abstractNum w:abstractNumId="19" w15:restartNumberingAfterBreak="0">
     <w:nsid w:val="70647FF1"/>
     <w:multiLevelType w:val="hybridMultilevel"/>
     <w:tmpl w:val="04A0B448"/>
@@ -3839,7 +3921,120 @@
       </w:rPr>
     </w:lvl>
   </w:abstractNum>
-  <w:abstractNum w:abstractNumId="19" w15:restartNumberingAfterBreak="0">
+  <w:abstractNum w:abstractNumId="20" w15:restartNumberingAfterBreak="0">
+    <w:nsid w:val="7A335387"/>
+    <w:multiLevelType w:val="hybridMultilevel"/>
+    <w:tmpl w:val="446C6CEA"/>
+    <w:lvl w:ilvl="0" w:tplc="300A0001">
+      <w:start w:val="1"/>
+      <w:numFmt w:val="bullet"/>
+      <w:lvlText w:val=""/>
+      <w:lvlJc w:val="left"/>
+      <w:pPr>
+        <w:ind w:left="720" w:hanging="360"/>
+      </w:pPr>
+      <w:rPr>
+        <w:rFonts w:ascii="Symbol" w:hAnsi="Symbol" w:hint="default"/>
+      </w:rPr>
+    </w:lvl>
+    <w:lvl w:ilvl="1" w:tplc="300A0003" w:tentative="1">
+      <w:start w:val="1"/>
+      <w:numFmt w:val="bullet"/>
+      <w:lvlText w:val="o"/>
+      <w:lvlJc w:val="left"/>
+      <w:pPr>
+        <w:ind w:left="1440" w:hanging="360"/>
+      </w:pPr>
+      <w:rPr>
+        <w:rFonts w:ascii="Courier New" w:hAnsi="Courier New" w:cs="Courier New" w:hint="default"/>
+      </w:rPr>
+    </w:lvl>
+    <w:lvl w:ilvl="2" w:tplc="300A0005" w:tentative="1">
+      <w:start w:val="1"/>
+      <w:numFmt w:val="bullet"/>
+      <w:lvlText w:val=""/>
+      <w:lvlJc w:val="left"/>
+      <w:pPr>
+        <w:ind w:left="2160" w:hanging="360"/>
+      </w:pPr>
+      <w:rPr>
+        <w:rFonts w:ascii="Wingdings" w:hAnsi="Wingdings" w:hint="default"/>
+      </w:rPr>
+    </w:lvl>
+    <w:lvl w:ilvl="3" w:tplc="300A0001" w:tentative="1">
+      <w:start w:val="1"/>
+      <w:numFmt w:val="bullet"/>
+      <w:lvlText w:val=""/>
+      <w:lvlJc w:val="left"/>
+      <w:pPr>
+        <w:ind w:left="2880" w:hanging="360"/>
+      </w:pPr>
+      <w:rPr>
+        <w:rFonts w:ascii="Symbol" w:hAnsi="Symbol" w:hint="default"/>
+      </w:rPr>
+    </w:lvl>
+    <w:lvl w:ilvl="4" w:tplc="300A0003" w:tentative="1">
+      <w:start w:val="1"/>
+      <w:numFmt w:val="bullet"/>
+      <w:lvlText w:val="o"/>
+      <w:lvlJc w:val="left"/>
+      <w:pPr>
+        <w:ind w:left="3600" w:hanging="360"/>
+      </w:pPr>
+      <w:rPr>
+        <w:rFonts w:ascii="Courier New" w:hAnsi="Courier New" w:cs="Courier New" w:hint="default"/>
+      </w:rPr>
+    </w:lvl>
+    <w:lvl w:ilvl="5" w:tplc="300A0005" w:tentative="1">
+      <w:start w:val="1"/>
+      <w:numFmt w:val="bullet"/>
+      <w:lvlText w:val=""/>
+      <w:lvlJc w:val="left"/>
+      <w:pPr>
+        <w:ind w:left="4320" w:hanging="360"/>
+      </w:pPr>
+      <w:rPr>
+        <w:rFonts w:ascii="Wingdings" w:hAnsi="Wingdings" w:hint="default"/>
+      </w:rPr>
+    </w:lvl>
+    <w:lvl w:ilvl="6" w:tplc="300A0001" w:tentative="1">
+      <w:start w:val="1"/>
+      <w:numFmt w:val="bullet"/>
+      <w:lvlText w:val=""/>
+      <w:lvlJc w:val="left"/>
+      <w:pPr>
+        <w:ind w:left="5040" w:hanging="360"/>
+      </w:pPr>
+      <w:rPr>
+        <w:rFonts w:ascii="Symbol" w:hAnsi="Symbol" w:hint="default"/>
+      </w:rPr>
+    </w:lvl>
+    <w:lvl w:ilvl="7" w:tplc="300A0003" w:tentative="1">
+      <w:start w:val="1"/>
+      <w:numFmt w:val="bullet"/>
+      <w:lvlText w:val="o"/>
+      <w:lvlJc w:val="left"/>
+      <w:pPr>
+        <w:ind w:left="5760" w:hanging="360"/>
+      </w:pPr>
+      <w:rPr>
+        <w:rFonts w:ascii="Courier New" w:hAnsi="Courier New" w:cs="Courier New" w:hint="default"/>
+      </w:rPr>
+    </w:lvl>
+    <w:lvl w:ilvl="8" w:tplc="300A0005" w:tentative="1">
+      <w:start w:val="1"/>
+      <w:numFmt w:val="bullet"/>
+      <w:lvlText w:val=""/>
+      <w:lvlJc w:val="left"/>
+      <w:pPr>
+        <w:ind w:left="6480" w:hanging="360"/>
+      </w:pPr>
+      <w:rPr>
+        <w:rFonts w:ascii="Wingdings" w:hAnsi="Wingdings" w:hint="default"/>
+      </w:rPr>
+    </w:lvl>
+  </w:abstractNum>
+  <w:abstractNum w:abstractNumId="21" w15:restartNumberingAfterBreak="0">
     <w:nsid w:val="7BC57823"/>
     <w:multiLevelType w:val="multilevel"/>
     <w:tmpl w:val="09EAB0D0"/>
@@ -3957,10 +4152,10 @@
     <w:abstractNumId w:val="3"/>
   </w:num>
   <w:num w:numId="2" w16cid:durableId="815074622">
-    <w:abstractNumId w:val="13"/>
+    <w:abstractNumId w:val="14"/>
   </w:num>
   <w:num w:numId="3" w16cid:durableId="1993022956">
-    <w:abstractNumId w:val="13"/>
+    <w:abstractNumId w:val="14"/>
     <w:lvlOverride w:ilvl="0">
       <w:startOverride w:val="1"/>
     </w:lvlOverride>
@@ -4026,13 +4221,13 @@
     <w:abstractNumId w:val="7"/>
   </w:num>
   <w:num w:numId="12" w16cid:durableId="375158393">
-    <w:abstractNumId w:val="14"/>
+    <w:abstractNumId w:val="15"/>
   </w:num>
   <w:num w:numId="13" w16cid:durableId="1595551524">
-    <w:abstractNumId w:val="19"/>
+    <w:abstractNumId w:val="21"/>
   </w:num>
   <w:num w:numId="14" w16cid:durableId="1086264562">
-    <w:abstractNumId w:val="17"/>
+    <w:abstractNumId w:val="18"/>
   </w:num>
   <w:num w:numId="15" w16cid:durableId="1815180353">
     <w:abstractNumId w:val="9"/>
@@ -4050,16 +4245,22 @@
     <w:abstractNumId w:val="4"/>
   </w:num>
   <w:num w:numId="20" w16cid:durableId="1093473473">
-    <w:abstractNumId w:val="16"/>
+    <w:abstractNumId w:val="17"/>
   </w:num>
   <w:num w:numId="21" w16cid:durableId="778838067">
-    <w:abstractNumId w:val="18"/>
+    <w:abstractNumId w:val="19"/>
   </w:num>
   <w:num w:numId="22" w16cid:durableId="1072701586">
     <w:abstractNumId w:val="8"/>
   </w:num>
   <w:num w:numId="23" w16cid:durableId="2013221578">
-    <w:abstractNumId w:val="15"/>
+    <w:abstractNumId w:val="16"/>
+  </w:num>
+  <w:num w:numId="24" w16cid:durableId="538125943">
+    <w:abstractNumId w:val="13"/>
+  </w:num>
+  <w:num w:numId="25" w16cid:durableId="871648927">
+    <w:abstractNumId w:val="20"/>
   </w:num>
 </w:numbering>
 </file>

</xml_diff>